<commit_message>
Updated Informed Consent Form
Must be given to testers before they take part
</commit_message>
<xml_diff>
--- a/ProjectInfo/5. Informed-Consent-Form - v1.docx
+++ b/ProjectInfo/5. Informed-Consent-Form - v1.docx
@@ -798,16 +798,6 @@
     </w:p>
     <w:p>
       <w:pPr>
-        <w:spacing w:after="60"/>
-        <w:rPr>
-          <w:rFonts w:cstheme="minorHAnsi"/>
-          <w:sz w:val="22"/>
-          <w:szCs w:val="22"/>
-        </w:rPr>
-      </w:pPr>
-    </w:p>
-    <w:p>
-      <w:pPr>
         <w:rPr>
           <w:rFonts w:cstheme="minorHAnsi"/>
           <w:i/>
@@ -816,26 +806,6 @@
           <w:szCs w:val="22"/>
         </w:rPr>
       </w:pPr>
-      <w:r>
-        <w:rPr>
-          <w:rFonts w:cstheme="minorHAnsi"/>
-          <w:i/>
-          <w:color w:val="FF0000"/>
-          <w:sz w:val="22"/>
-          <w:szCs w:val="22"/>
-        </w:rPr>
-        <w:t>If you are using an anonymous online questionnaire</w:t>
-      </w:r>
-      <w:r>
-        <w:rPr>
-          <w:rFonts w:cstheme="minorHAnsi"/>
-          <w:i/>
-          <w:color w:val="FF0000"/>
-          <w:sz w:val="22"/>
-          <w:szCs w:val="22"/>
-        </w:rPr>
-        <w:t>:</w:t>
-      </w:r>
     </w:p>
     <w:p>
       <w:pPr>
@@ -1269,7 +1239,6 @@
       <w:pPr>
         <w:rPr>
           <w:rFonts w:cstheme="minorHAnsi"/>
-          <w:i/>
           <w:sz w:val="22"/>
           <w:szCs w:val="22"/>
         </w:rPr>
@@ -1485,85 +1454,24 @@
           <w:sz w:val="22"/>
           <w:szCs w:val="22"/>
         </w:rPr>
-        <w:t xml:space="preserve">I understand that taking part in the study involves </w:t>
-      </w:r>
-      <w:r>
-        <w:rPr>
-          <w:rFonts w:cstheme="minorHAnsi"/>
-          <w:i/>
-          <w:sz w:val="22"/>
-          <w:szCs w:val="22"/>
-        </w:rPr>
-        <w:t>[</w:t>
-      </w:r>
-      <w:r>
-        <w:rPr>
-          <w:rFonts w:cstheme="minorHAnsi"/>
-          <w:i/>
-          <w:color w:val="FF0000"/>
-          <w:sz w:val="22"/>
-          <w:szCs w:val="22"/>
-        </w:rPr>
-        <w:t>insert details based on</w:t>
-      </w:r>
-      <w:r>
-        <w:rPr>
-          <w:rFonts w:cstheme="minorHAnsi"/>
-          <w:i/>
-          <w:color w:val="FF0000"/>
+        <w:t>I understand that taking part in the study involves</w:t>
+      </w:r>
+      <w:r>
+        <w:rPr>
+          <w:rFonts w:cstheme="minorHAnsi"/>
+          <w:sz w:val="22"/>
+          <w:szCs w:val="22"/>
+        </w:rPr>
+        <w:t xml:space="preserve"> the use of audio recording of</w:t>
+      </w:r>
+      <w:r>
+        <w:rPr>
+          <w:rFonts w:cstheme="minorHAnsi"/>
           <w:sz w:val="22"/>
           <w:szCs w:val="22"/>
         </w:rPr>
         <w:br/>
-      </w:r>
-      <w:r>
-        <w:rPr>
-          <w:rFonts w:cstheme="minorHAnsi"/>
-          <w:i/>
-          <w:color w:val="FF0000"/>
-          <w:sz w:val="22"/>
-          <w:szCs w:val="22"/>
-        </w:rPr>
-        <w:t>i</w:t>
-      </w:r>
-      <w:r>
-        <w:rPr>
-          <w:rFonts w:cstheme="minorHAnsi"/>
-          <w:i/>
-          <w:color w:val="FF0000"/>
-          <w:sz w:val="22"/>
-          <w:szCs w:val="22"/>
-        </w:rPr>
-        <w:t>nformation contained in the PIS</w:t>
-      </w:r>
-      <w:r>
-        <w:rPr>
-          <w:rFonts w:cstheme="minorHAnsi"/>
-          <w:i/>
-          <w:color w:val="FF0000"/>
-          <w:sz w:val="22"/>
-          <w:szCs w:val="22"/>
-        </w:rPr>
-        <w:t>,</w:t>
-      </w:r>
-      <w:r>
-        <w:rPr>
-          <w:rFonts w:cstheme="minorHAnsi"/>
-          <w:i/>
-          <w:color w:val="FF0000"/>
-          <w:sz w:val="22"/>
-          <w:szCs w:val="22"/>
-        </w:rPr>
-        <w:t xml:space="preserve"> e.g. use of audio recording of interviews]</w:t>
-      </w:r>
-      <w:r>
-        <w:rPr>
-          <w:rFonts w:cstheme="minorHAnsi"/>
-          <w:i/>
-          <w:sz w:val="22"/>
-          <w:szCs w:val="22"/>
-        </w:rPr>
-        <w:t>.</w:t>
+        <w:t>interviews.</w:t>
       </w:r>
     </w:p>
     <w:p>
@@ -4166,23 +4074,7 @@
                 <w:sz w:val="22"/>
                 <w:szCs w:val="22"/>
               </w:rPr>
-              <w:t>Pl</w:t>
-            </w:r>
-            <w:r>
-              <w:rPr>
-                <w:rFonts w:cstheme="minorHAnsi"/>
-                <w:sz w:val="22"/>
-                <w:szCs w:val="22"/>
-              </w:rPr>
-              <w:t>ü</w:t>
-            </w:r>
-            <w:r>
-              <w:rPr>
-                <w:rFonts w:cstheme="minorHAnsi"/>
-                <w:sz w:val="22"/>
-                <w:szCs w:val="22"/>
-              </w:rPr>
-              <w:t>ss</w:t>
+              <w:t>Plüss</w:t>
             </w:r>
             <w:proofErr w:type="spellEnd"/>
           </w:p>

</xml_diff>